<commit_message>
Se arreglaron comentarios y formato
</commit_message>
<xml_diff>
--- a/Ejemplo thingsBoard RuleEngine.docx
+++ b/Ejemplo thingsBoard RuleEngine.docx
@@ -85,16 +85,68 @@
         </w:rPr>
         <w:t xml:space="preserve">Para profundizar ver:  </w:t>
       </w:r>
+    </w:p>
+    <w:bookmarkStart w:id="0" w:name="_GoBack"/>
+    <w:p>
+      <w:pPr>
+        <w:rPr>
+          <w:rFonts w:asciiTheme="minorHAnsi" w:hAnsiTheme="minorHAnsi" w:cstheme="minorHAnsi"/>
+        </w:rPr>
+      </w:pPr>
+      <w:r>
+        <w:rPr>
+          <w:rStyle w:val="Hyperlink"/>
+          <w:rFonts w:asciiTheme="minorHAnsi" w:hAnsiTheme="minorHAnsi" w:cstheme="minorHAnsi"/>
+        </w:rPr>
+        <w:fldChar w:fldCharType="begin"/>
+      </w:r>
+      <w:r>
+        <w:rPr>
+          <w:rStyle w:val="Hyperlink"/>
+          <w:rFonts w:asciiTheme="minorHAnsi" w:hAnsiTheme="minorHAnsi" w:cstheme="minorHAnsi"/>
+        </w:rPr>
+        <w:instrText xml:space="preserve"> HYPERLINK "https://thingsboard.io/docs/user-guide/rule-engine-2-0/re-getting-started/" </w:instrText>
+      </w:r>
+      <w:r>
+        <w:rPr>
+          <w:rStyle w:val="Hyperlink"/>
+          <w:rFonts w:asciiTheme="minorHAnsi" w:hAnsiTheme="minorHAnsi" w:cstheme="minorHAnsi"/>
+        </w:rPr>
+        <w:fldChar w:fldCharType="separate"/>
+      </w:r>
+      <w:r>
+        <w:rPr>
+          <w:rStyle w:val="Hyperlink"/>
+          <w:rFonts w:asciiTheme="minorHAnsi" w:hAnsiTheme="minorHAnsi" w:cstheme="minorHAnsi"/>
+        </w:rPr>
+        <w:t>https://thingsboard.io/docs/user-guide/rule-engine-2-0/re-getting-started/</w:t>
+      </w:r>
+      <w:r>
+        <w:rPr>
+          <w:rStyle w:val="Hyperlink"/>
+          <w:rFonts w:asciiTheme="minorHAnsi" w:hAnsiTheme="minorHAnsi" w:cstheme="minorHAnsi"/>
+        </w:rPr>
+        <w:fldChar w:fldCharType="end"/>
+      </w:r>
+    </w:p>
+    <w:p>
+      <w:pPr>
+        <w:rPr>
+          <w:rStyle w:val="Hyperlink"/>
+          <w:rFonts w:asciiTheme="minorHAnsi" w:hAnsiTheme="minorHAnsi" w:cstheme="minorHAnsi"/>
+        </w:rPr>
+      </w:pPr>
       <w:hyperlink r:id="rId7" w:history="1">
         <w:r>
           <w:rPr>
             <w:rStyle w:val="Hyperlink"/>
             <w:rFonts w:asciiTheme="minorHAnsi" w:hAnsiTheme="minorHAnsi" w:cstheme="minorHAnsi"/>
           </w:rPr>
-          <w:t>https://thingsboard.io/docs/user-guide/rule-engine-2-0/re-getting-started/</w:t>
+          <w:t>https://thingsboard.io/docs/user-guide/rule-engine-2-0/overview/#tutorials</w:t>
         </w:r>
       </w:hyperlink>
     </w:p>
+    <w:bookmarkEnd w:id="0"/>
     <w:p>
       <w:pPr>
         <w:rPr>
@@ -1074,6 +1126,7 @@
           <w:rFonts w:asciiTheme="minorHAnsi" w:hAnsiTheme="minorHAnsi" w:cstheme="minorHAnsi"/>
           <w:lang w:val="es-ES"/>
         </w:rPr>
+        <w:lastRenderedPageBreak/>
         <w:t>#define WIFI_AP "SSID RED"</w:t>
       </w:r>
     </w:p>
@@ -1090,7 +1143,6 @@
           <w:rFonts w:asciiTheme="minorHAnsi" w:hAnsiTheme="minorHAnsi" w:cstheme="minorHAnsi"/>
           <w:lang w:val="es-ES"/>
         </w:rPr>
-        <w:lastRenderedPageBreak/>
         <w:t>#define WIFI_PASSWORD "PASSWORD RED"</w:t>
       </w:r>
     </w:p>
@@ -6093,16 +6145,7 @@
           <w:rFonts w:asciiTheme="minorHAnsi" w:hAnsiTheme="minorHAnsi" w:cstheme="minorHAnsi"/>
           <w:lang w:val="es-ES"/>
         </w:rPr>
-        <w:t>El resto</w:t>
-      </w:r>
-      <w:bookmarkStart w:id="0" w:name="_GoBack"/>
-      <w:bookmarkEnd w:id="0"/>
-      <w:r>
-        <w:rPr>
-          <w:rFonts w:asciiTheme="minorHAnsi" w:hAnsiTheme="minorHAnsi" w:cstheme="minorHAnsi"/>
-          <w:lang w:val="es-ES"/>
-        </w:rPr>
-        <w:t xml:space="preserve"> de los nodos de la cadena tienen un comportamiento similar, lo único que varía es la función JavaScript para evaluar el valor del LDR y el comando a enviar. </w:t>
+        <w:t xml:space="preserve">El resto de los nodos de la cadena tienen un comportamiento similar, lo único que varía es la función JavaScript para evaluar el valor del LDR y el comando a enviar. </w:t>
       </w:r>
     </w:p>
     <w:p>
@@ -7589,6 +7632,18 @@
     <w:basedOn w:val="DefaultParagraphFont"/>
     <w:rsid w:val="00635CD0"/>
   </w:style>
+  <w:style w:type="character" w:styleId="FollowedHyperlink">
+    <w:name w:val="FollowedHyperlink"/>
+    <w:basedOn w:val="DefaultParagraphFont"/>
+    <w:uiPriority w:val="99"/>
+    <w:semiHidden/>
+    <w:unhideWhenUsed/>
+    <w:rsid w:val="00F356FB"/>
+    <w:rPr>
+      <w:color w:val="954F72" w:themeColor="followedHyperlink"/>
+      <w:u w:val="single"/>
+    </w:rPr>
+  </w:style>
 </w:styles>
 </file>
 

</xml_diff>